<commit_message>
la til arbeidsprosjekt med variabler
</commit_message>
<xml_diff>
--- a/Opprette Svelteprosjekter i VSCode.docx
+++ b/Opprette Svelteprosjekter i VSCode.docx
@@ -466,6 +466,72 @@
       </w:pPr>
       <w:r>
         <w:rPr>
+          <w:noProof/>
+          <w:sz w:val="28"/>
+          <w:szCs w:val="32"/>
+        </w:rPr>
+        <mc:AlternateContent>
+          <mc:Choice Requires="wpi">
+            <w:drawing>
+              <wp:anchor distT="0" distB="0" distL="114300" distR="114300" simplePos="0" relativeHeight="251659264" behindDoc="0" locked="0" layoutInCell="1" allowOverlap="1" wp14:anchorId="256C0DC3" wp14:editId="1084498A">
+                <wp:simplePos x="0" y="0"/>
+                <wp:positionH relativeFrom="column">
+                  <wp:posOffset>3429916</wp:posOffset>
+                </wp:positionH>
+                <wp:positionV relativeFrom="paragraph">
+                  <wp:posOffset>157985</wp:posOffset>
+                </wp:positionV>
+                <wp:extent cx="8280" cy="18720"/>
+                <wp:effectExtent l="57150" t="38100" r="48895" b="57785"/>
+                <wp:wrapNone/>
+                <wp:docPr id="191029726" name="Håndskrift 1"/>
+                <wp:cNvGraphicFramePr/>
+                <a:graphic xmlns:a="http://schemas.openxmlformats.org/drawingml/2006/main">
+                  <a:graphicData uri="http://schemas.microsoft.com/office/word/2010/wordprocessingInk">
+                    <w14:contentPart bwMode="auto" r:id="rId9">
+                      <w14:nvContentPartPr>
+                        <w14:cNvContentPartPr/>
+                      </w14:nvContentPartPr>
+                      <w14:xfrm>
+                        <a:off x="0" y="0"/>
+                        <a:ext cx="8280" cy="18720"/>
+                      </w14:xfrm>
+                    </w14:contentPart>
+                  </a:graphicData>
+                </a:graphic>
+              </wp:anchor>
+            </w:drawing>
+          </mc:Choice>
+          <mc:Fallback>
+            <w:pict>
+              <v:shapetype w14:anchorId="76274EB4" id="_x0000_t75" coordsize="21600,21600" o:spt="75" o:preferrelative="t" path="m@4@5l@4@11@9@11@9@5xe" filled="f" stroked="f">
+                <v:stroke joinstyle="miter"/>
+                <v:formulas>
+                  <v:f eqn="if lineDrawn pixelLineWidth 0"/>
+                  <v:f eqn="sum @0 1 0"/>
+                  <v:f eqn="sum 0 0 @1"/>
+                  <v:f eqn="prod @2 1 2"/>
+                  <v:f eqn="prod @3 21600 pixelWidth"/>
+                  <v:f eqn="prod @3 21600 pixelHeight"/>
+                  <v:f eqn="sum @0 0 1"/>
+                  <v:f eqn="prod @6 1 2"/>
+                  <v:f eqn="prod @7 21600 pixelWidth"/>
+                  <v:f eqn="sum @8 21600 0"/>
+                  <v:f eqn="prod @7 21600 pixelHeight"/>
+                  <v:f eqn="sum @10 21600 0"/>
+                </v:formulas>
+                <v:path o:extrusionok="f" gradientshapeok="t" o:connecttype="rect"/>
+                <o:lock v:ext="edit" aspectratio="t"/>
+              </v:shapetype>
+              <v:shape id="Håndskrift 1" o:spid="_x0000_s1026" type="#_x0000_t75" style="position:absolute;margin-left:269.35pt;margin-top:11.75pt;width:2.05pt;height:2.85pt;z-index:251659264;visibility:visible;mso-wrap-style:square;mso-wrap-distance-left:9pt;mso-wrap-distance-top:0;mso-wrap-distance-right:9pt;mso-wrap-distance-bottom:0;mso-position-horizontal:absolute;mso-position-horizontal-relative:text;mso-position-vertical:absolute;mso-position-vertical-relative:text" o:gfxdata="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">
+                <v:imagedata r:id="rId10" o:title=""/>
+              </v:shape>
+            </w:pict>
+          </mc:Fallback>
+        </mc:AlternateContent>
+      </w:r>
+      <w:r>
+        <w:rPr>
           <w:sz w:val="28"/>
           <w:szCs w:val="32"/>
         </w:rPr>
@@ -600,7 +666,7 @@
                     <pic:cNvPicPr/>
                   </pic:nvPicPr>
                   <pic:blipFill>
-                    <a:blip r:embed="rId9"/>
+                    <a:blip r:embed="rId11"/>
                     <a:stretch>
                       <a:fillRect/>
                     </a:stretch>
@@ -798,7 +864,7 @@
                     </pic:cNvPicPr>
                   </pic:nvPicPr>
                   <pic:blipFill>
-                    <a:blip r:embed="rId10">
+                    <a:blip r:embed="rId12">
                       <a:extLst>
                         <a:ext uri="{28A0092B-C50C-407E-A947-70E740481C1C}">
                           <a14:useLocalDpi xmlns:a14="http://schemas.microsoft.com/office/drawing/2010/main" val="0"/>
@@ -871,7 +937,7 @@
                     </pic:cNvPicPr>
                   </pic:nvPicPr>
                   <pic:blipFill>
-                    <a:blip r:embed="rId11">
+                    <a:blip r:embed="rId13">
                       <a:extLst>
                         <a:ext uri="{28A0092B-C50C-407E-A947-70E740481C1C}">
                           <a14:useLocalDpi xmlns:a14="http://schemas.microsoft.com/office/drawing/2010/main" val="0"/>
@@ -1204,6 +1270,7 @@
       </w:pPr>
       <w:r>
         <w:rPr>
+          <w:noProof/>
           <w:sz w:val="28"/>
           <w:szCs w:val="32"/>
         </w:rPr>
@@ -1223,7 +1290,7 @@
                     <pic:cNvPicPr/>
                   </pic:nvPicPr>
                   <pic:blipFill>
-                    <a:blip r:embed="rId12"/>
+                    <a:blip r:embed="rId14"/>
                     <a:stretch>
                       <a:fillRect/>
                     </a:stretch>
@@ -1347,6 +1414,7 @@
       </w:pPr>
       <w:r>
         <w:rPr>
+          <w:noProof/>
           <w:sz w:val="28"/>
           <w:szCs w:val="32"/>
         </w:rPr>
@@ -1366,7 +1434,7 @@
                     <pic:cNvPicPr/>
                   </pic:nvPicPr>
                   <pic:blipFill>
-                    <a:blip r:embed="rId13"/>
+                    <a:blip r:embed="rId15"/>
                     <a:stretch>
                       <a:fillRect/>
                     </a:stretch>
@@ -1507,7 +1575,7 @@
                     <pic:cNvPicPr/>
                   </pic:nvPicPr>
                   <pic:blipFill>
-                    <a:blip r:embed="rId14"/>
+                    <a:blip r:embed="rId16"/>
                     <a:stretch>
                       <a:fillRect/>
                     </a:stretch>
@@ -1625,7 +1693,7 @@
                     <pic:cNvPicPr/>
                   </pic:nvPicPr>
                   <pic:blipFill>
-                    <a:blip r:embed="rId15"/>
+                    <a:blip r:embed="rId17"/>
                     <a:stretch>
                       <a:fillRect/>
                     </a:stretch>
@@ -1705,7 +1773,7 @@
                     <pic:cNvPicPr/>
                   </pic:nvPicPr>
                   <pic:blipFill>
-                    <a:blip r:embed="rId16"/>
+                    <a:blip r:embed="rId18"/>
                     <a:stretch>
                       <a:fillRect/>
                     </a:stretch>
@@ -1797,6 +1865,7 @@
       </w:pPr>
       <w:r>
         <w:rPr>
+          <w:noProof/>
           <w:sz w:val="28"/>
           <w:szCs w:val="32"/>
         </w:rPr>
@@ -1816,7 +1885,7 @@
                     <pic:cNvPicPr/>
                   </pic:nvPicPr>
                   <pic:blipFill>
-                    <a:blip r:embed="rId17"/>
+                    <a:blip r:embed="rId19"/>
                     <a:stretch>
                       <a:fillRect/>
                     </a:stretch>
@@ -1879,6 +1948,7 @@
       </w:pPr>
       <w:r>
         <w:rPr>
+          <w:noProof/>
           <w:sz w:val="28"/>
           <w:szCs w:val="32"/>
         </w:rPr>
@@ -1898,7 +1968,7 @@
                     <pic:cNvPicPr/>
                   </pic:nvPicPr>
                   <pic:blipFill>
-                    <a:blip r:embed="rId18"/>
+                    <a:blip r:embed="rId20"/>
                     <a:stretch>
                       <a:fillRect/>
                     </a:stretch>
@@ -1929,6 +1999,7 @@
       </w:pPr>
       <w:r>
         <w:rPr>
+          <w:noProof/>
           <w:sz w:val="28"/>
           <w:szCs w:val="32"/>
         </w:rPr>
@@ -1948,7 +2019,7 @@
                     <pic:cNvPicPr/>
                   </pic:nvPicPr>
                   <pic:blipFill>
-                    <a:blip r:embed="rId19"/>
+                    <a:blip r:embed="rId21"/>
                     <a:stretch>
                       <a:fillRect/>
                     </a:stretch>
@@ -2041,6 +2112,7 @@
       </w:pPr>
       <w:r>
         <w:rPr>
+          <w:noProof/>
           <w:sz w:val="28"/>
           <w:szCs w:val="32"/>
         </w:rPr>
@@ -2060,7 +2132,7 @@
                     <pic:cNvPicPr/>
                   </pic:nvPicPr>
                   <pic:blipFill>
-                    <a:blip r:embed="rId20"/>
+                    <a:blip r:embed="rId22"/>
                     <a:stretch>
                       <a:fillRect/>
                     </a:stretch>
@@ -2202,6 +2274,7 @@
       </w:pPr>
       <w:r>
         <w:rPr>
+          <w:noProof/>
           <w:sz w:val="28"/>
           <w:szCs w:val="32"/>
         </w:rPr>
@@ -2221,7 +2294,7 @@
                     <pic:cNvPicPr/>
                   </pic:nvPicPr>
                   <pic:blipFill>
-                    <a:blip r:embed="rId21"/>
+                    <a:blip r:embed="rId23"/>
                     <a:stretch>
                       <a:fillRect/>
                     </a:stretch>
@@ -2252,6 +2325,7 @@
       </w:pPr>
       <w:r>
         <w:rPr>
+          <w:noProof/>
           <w:sz w:val="28"/>
           <w:szCs w:val="32"/>
         </w:rPr>
@@ -2271,7 +2345,7 @@
                     <pic:cNvPicPr/>
                   </pic:nvPicPr>
                   <pic:blipFill>
-                    <a:blip r:embed="rId22"/>
+                    <a:blip r:embed="rId24"/>
                     <a:stretch>
                       <a:fillRect/>
                     </a:stretch>
@@ -2625,7 +2699,7 @@
                     <pic:cNvPicPr/>
                   </pic:nvPicPr>
                   <pic:blipFill>
-                    <a:blip r:embed="rId23"/>
+                    <a:blip r:embed="rId25"/>
                     <a:stretch>
                       <a:fillRect/>
                     </a:stretch>
@@ -2772,7 +2846,7 @@
                     <pic:cNvPicPr/>
                   </pic:nvPicPr>
                   <pic:blipFill>
-                    <a:blip r:embed="rId24"/>
+                    <a:blip r:embed="rId26"/>
                     <a:stretch>
                       <a:fillRect/>
                     </a:stretch>
@@ -4072,6 +4146,32 @@
 </w:styles>
 </file>
 
+<file path=word/ink/ink1.xml><?xml version="1.0" encoding="utf-8"?>
+<inkml:ink xmlns:inkml="http://www.w3.org/2003/InkML">
+  <inkml:definitions>
+    <inkml:context xml:id="ctx0">
+      <inkml:inkSource xml:id="inkSrc0">
+        <inkml:traceFormat>
+          <inkml:channel name="X" type="integer" min="-2.14748E9" max="2.14748E9" units="cm"/>
+          <inkml:channel name="Y" type="integer" min="-2.14748E9" max="2.14748E9" units="cm"/>
+        </inkml:traceFormat>
+        <inkml:channelProperties>
+          <inkml:channelProperty channel="X" name="resolution" value="1000" units="1/cm"/>
+          <inkml:channelProperty channel="Y" name="resolution" value="1000" units="1/cm"/>
+        </inkml:channelProperties>
+      </inkml:inkSource>
+      <inkml:timestamp xml:id="ts0" timeString="2023-08-21T12:10:00.275"/>
+    </inkml:context>
+    <inkml:brush xml:id="br0">
+      <inkml:brushProperty name="width" value="0.05" units="cm"/>
+      <inkml:brushProperty name="height" value="0.05" units="cm"/>
+      <inkml:brushProperty name="ignorePressure" value="1"/>
+    </inkml:brush>
+  </inkml:definitions>
+  <inkml:trace contextRef="#ctx0" brushRef="#br0">22 1,'0'0,"-5"11,1 0,-6 13,7-19</inkml:trace>
+</inkml:ink>
+</file>
+
 <file path=word/theme/theme1.xml><?xml version="1.0" encoding="utf-8"?>
 <a:theme xmlns:a="http://schemas.openxmlformats.org/drawingml/2006/main" name="Office Theme">
   <a:themeElements>

</xml_diff>